<commit_message>
Add creation of formatted Doc and tweak some engine questions
</commit_message>
<xml_diff>
--- a/gendocs/TestRes.docx
+++ b/gendocs/TestRes.docx
@@ -20,16 +20,16 @@
     </w:p>
     <w:p>
       <w:r>
-        <w:t>Bachelors of Economics</w:t>
+        <w:t>Bachelors in Economics</w:t>
         <w:br/>
         <w:t>2018-01-01 00:00:00</w:t>
         <w:br/>
-        <w:t>Bachelors of Economics</w:t>
+        <w:t>UWI</w:t>
       </w:r>
     </w:p>
     <w:p>
       <w:r>
-        <w:t>Masters of Social Science</w:t>
+        <w:t>Masters in Social Science</w:t>
         <w:br/>
         <w:t>2019-01-01 00:00:00</w:t>
         <w:br/>
@@ -42,6 +42,91 @@
       </w:pPr>
       <w:r>
         <w:t>Skills</w:t>
+      </w:r>
+    </w:p>
+    <w:p>
+      <w:pPr>
+        <w:pStyle w:val="ListBullet"/>
+      </w:pPr>
+      <w:r>
+        <w:rPr>
+          <w:b/>
+        </w:rPr>
+        <w:t xml:space="preserve">Programming Language: </w:t>
+      </w:r>
+      <w:r>
+        <w:rPr>
+          <w:i/>
+        </w:rPr>
+        <w:t>PHP</w:t>
+      </w:r>
+    </w:p>
+    <w:p>
+      <w:pPr>
+        <w:pStyle w:val="ListBullet"/>
+      </w:pPr>
+      <w:r>
+        <w:rPr>
+          <w:b/>
+        </w:rPr>
+        <w:t xml:space="preserve">Web Tech Framework: </w:t>
+      </w:r>
+      <w:r>
+        <w:rPr>
+          <w:i/>
+        </w:rPr>
+        <w:t>Django,Flask</w:t>
+      </w:r>
+    </w:p>
+    <w:p>
+      <w:pPr>
+        <w:pStyle w:val="ListBullet"/>
+      </w:pPr>
+      <w:r>
+        <w:rPr>
+          <w:b/>
+        </w:rPr>
+        <w:t xml:space="preserve">Script: </w:t>
+      </w:r>
+      <w:r>
+        <w:rPr>
+          <w:i/>
+        </w:rPr>
+        <w:t>JavaScript</w:t>
+      </w:r>
+    </w:p>
+    <w:p>
+      <w:pPr>
+        <w:pStyle w:val="ListBullet"/>
+      </w:pPr>
+      <w:r>
+        <w:rPr>
+          <w:b/>
+        </w:rPr>
+        <w:t xml:space="preserve">Database And Orm: </w:t>
+      </w:r>
+      <w:r>
+        <w:rPr>
+          <w:i/>
+        </w:rPr>
+        <w:t>MySQL</w:t>
+      </w:r>
+    </w:p>
+    <w:p>
+      <w:pPr>
+        <w:pStyle w:val="ListBullet"/>
+      </w:pPr>
+      <w:r>
+        <w:rPr>
+          <w:b/>
+        </w:rPr>
+        <w:t xml:space="preserve">Version Control: </w:t>
+      </w:r>
+      <w:r>
+        <w:rPr>
+          <w:i/>
+        </w:rPr>
+        <w:t>Git</w:t>
       </w:r>
     </w:p>
     <w:p>

</xml_diff>